<commit_message>
hex display shows instructions
</commit_message>
<xml_diff>
--- a/CS401_MP4_FINAL_PROJECT_PRESENTATIONS(1).docx
+++ b/CS401_MP4_FINAL_PROJECT_PRESENTATIONS(1).docx
@@ -2592,21 +2592,7 @@
         <w:rPr>
           <w:rFonts w:ascii="Calibri" w:hAnsi="Calibri"/>
         </w:rPr>
-        <w:t xml:space="preserve">Here are some potential input devices and relative levels of difficulty </w:t>
-      </w:r>
-      <w:proofErr w:type="gramStart"/>
-      <w:r>
-        <w:rPr>
-          <w:rFonts w:ascii="Calibri" w:hAnsi="Calibri"/>
-        </w:rPr>
-        <w:t>( 1</w:t>
-      </w:r>
-      <w:proofErr w:type="gramEnd"/>
-      <w:r>
-        <w:rPr>
-          <w:rFonts w:ascii="Calibri" w:hAnsi="Calibri"/>
-        </w:rPr>
-        <w:t xml:space="preserve"> – easy , 3 – medium, 5 – hardest )</w:t>
+        <w:t>Here are some potential input devices and relative levels of difficulty ( 1 – easy , 3 – medium, 5 – hardest )</w:t>
       </w:r>
     </w:p>
     <w:p>
@@ -2854,17 +2840,8 @@
                 <w:rFonts w:asciiTheme="minorHAnsi" w:hAnsiTheme="minorHAnsi" w:cstheme="minorHAnsi"/>
                 <w:sz w:val="18"/>
               </w:rPr>
-              <w:t xml:space="preserve">The PMOD joysticks. These require talking over a serial interface (similar to what the keyboard does).  There is example code on </w:t>
-            </w:r>
-            <w:proofErr w:type="spellStart"/>
-            <w:r>
-              <w:rPr>
-                <w:rFonts w:asciiTheme="minorHAnsi" w:hAnsiTheme="minorHAnsi" w:cstheme="minorHAnsi"/>
-                <w:sz w:val="18"/>
-              </w:rPr>
-              <w:t>Digilent</w:t>
-            </w:r>
-            <w:proofErr w:type="spellEnd"/>
+              <w:t>The PMOD joysticks. These require talking over a serial interface (similar to what the keyboard does).  There is example code on Digilent</w:t>
+            </w:r>
           </w:p>
         </w:tc>
       </w:tr>
@@ -2910,23 +2887,7 @@
                 <w:rFonts w:asciiTheme="minorHAnsi" w:hAnsiTheme="minorHAnsi" w:cstheme="minorHAnsi"/>
                 <w:sz w:val="18"/>
               </w:rPr>
-              <w:t xml:space="preserve">The built in orientation sensors. There is example code on </w:t>
-            </w:r>
-            <w:proofErr w:type="spellStart"/>
-            <w:r>
-              <w:rPr>
-                <w:rFonts w:asciiTheme="minorHAnsi" w:hAnsiTheme="minorHAnsi" w:cstheme="minorHAnsi"/>
-                <w:sz w:val="18"/>
-              </w:rPr>
-              <w:t>Digilent</w:t>
-            </w:r>
-            <w:proofErr w:type="spellEnd"/>
-            <w:r>
-              <w:rPr>
-                <w:rFonts w:asciiTheme="minorHAnsi" w:hAnsiTheme="minorHAnsi" w:cstheme="minorHAnsi"/>
-                <w:sz w:val="18"/>
-              </w:rPr>
-              <w:t>.</w:t>
+              <w:t>The built in orientation sensors. There is example code on Digilent.</w:t>
             </w:r>
           </w:p>
         </w:tc>
@@ -2973,23 +2934,7 @@
                 <w:rFonts w:asciiTheme="minorHAnsi" w:hAnsiTheme="minorHAnsi" w:cstheme="minorHAnsi"/>
                 <w:sz w:val="18"/>
               </w:rPr>
-              <w:t xml:space="preserve">The Audio input Analog to Digital converter. There is example code on </w:t>
-            </w:r>
-            <w:proofErr w:type="spellStart"/>
-            <w:r>
-              <w:rPr>
-                <w:rFonts w:asciiTheme="minorHAnsi" w:hAnsiTheme="minorHAnsi" w:cstheme="minorHAnsi"/>
-                <w:sz w:val="18"/>
-              </w:rPr>
-              <w:t>Digilent</w:t>
-            </w:r>
-            <w:proofErr w:type="spellEnd"/>
-            <w:r>
-              <w:rPr>
-                <w:rFonts w:asciiTheme="minorHAnsi" w:hAnsiTheme="minorHAnsi" w:cstheme="minorHAnsi"/>
-                <w:sz w:val="18"/>
-              </w:rPr>
-              <w:t xml:space="preserve"> but you will need to spend effort to implement it in VHDL.</w:t>
+              <w:t>The Audio input Analog to Digital converter. There is example code on Digilent but you will need to spend effort to implement it in VHDL.</w:t>
             </w:r>
           </w:p>
         </w:tc>
@@ -3063,23 +3008,7 @@
           <w:rFonts w:ascii="Calibri" w:hAnsi="Calibri"/>
           <w:b/>
         </w:rPr>
-        <w:t xml:space="preserve">How will you interface these input devices to your processor (e.g. memory mapped </w:t>
-      </w:r>
-      <w:proofErr w:type="gramStart"/>
-      <w:r>
-        <w:rPr>
-          <w:rFonts w:ascii="Calibri" w:hAnsi="Calibri"/>
-          <w:b/>
-        </w:rPr>
-        <w:t>i/o</w:t>
-      </w:r>
-      <w:proofErr w:type="gramEnd"/>
-      <w:r>
-        <w:rPr>
-          <w:rFonts w:ascii="Calibri" w:hAnsi="Calibri"/>
-          <w:b/>
-        </w:rPr>
-        <w:t xml:space="preserve"> or a port based approach)? </w:t>
+        <w:t xml:space="preserve">How will you interface these input devices to your processor (e.g. memory mapped i/o or a port based approach)? </w:t>
       </w:r>
     </w:p>
     <w:p>
@@ -3088,14 +3017,12 @@
           <w:rFonts w:ascii="Calibri" w:hAnsi="Calibri"/>
         </w:rPr>
       </w:pPr>
-      <w:bookmarkStart w:id="0" w:name="_GoBack"/>
       <w:r>
         <w:rPr>
           <w:rFonts w:ascii="Calibri" w:hAnsi="Calibri"/>
         </w:rPr>
         <w:t>Port based.</w:t>
       </w:r>
-      <w:bookmarkEnd w:id="0"/>
       <w:r>
         <w:rPr>
           <w:rFonts w:ascii="Calibri" w:hAnsi="Calibri"/>
@@ -3187,21 +3114,7 @@
         <w:rPr>
           <w:rFonts w:ascii="Calibri" w:hAnsi="Calibri"/>
         </w:rPr>
-        <w:t xml:space="preserve">Here are some potential output devices and relative levels of difficulty </w:t>
-      </w:r>
-      <w:proofErr w:type="gramStart"/>
-      <w:r>
-        <w:rPr>
-          <w:rFonts w:ascii="Calibri" w:hAnsi="Calibri"/>
-        </w:rPr>
-        <w:t>( 1</w:t>
-      </w:r>
-      <w:proofErr w:type="gramEnd"/>
-      <w:r>
-        <w:rPr>
-          <w:rFonts w:ascii="Calibri" w:hAnsi="Calibri"/>
-        </w:rPr>
-        <w:t xml:space="preserve"> – easy , 3 – medium, 5 – hardest )</w:t>
+        <w:t>Here are some potential output devices and relative levels of difficulty ( 1 – easy , 3 – medium, 5 – hardest )</w:t>
       </w:r>
     </w:p>
     <w:p>
@@ -3680,9 +3593,20 @@
       <w:pPr>
         <w:rPr>
           <w:rFonts w:ascii="Calibri" w:hAnsi="Calibri"/>
-          <w:b/>
-        </w:rPr>
-      </w:pPr>
+        </w:rPr>
+      </w:pPr>
+      <w:r>
+        <w:rPr>
+          <w:rFonts w:ascii="Calibri" w:hAnsi="Calibri"/>
+        </w:rPr>
+        <w:t xml:space="preserve">Single LEDs. </w:t>
+      </w:r>
+      <w:r>
+        <w:rPr>
+          <w:rFonts w:ascii="Calibri" w:hAnsi="Calibri"/>
+        </w:rPr>
+        <w:t>Maybe 7-seg display.</w:t>
+      </w:r>
     </w:p>
     <w:p>
       <w:pPr>
@@ -3726,23 +3650,7 @@
           <w:rFonts w:ascii="Calibri" w:hAnsi="Calibri"/>
           <w:b/>
         </w:rPr>
-        <w:t xml:space="preserve"> devices to your processor (e.g. memory mapped </w:t>
-      </w:r>
-      <w:proofErr w:type="gramStart"/>
-      <w:r>
-        <w:rPr>
-          <w:rFonts w:ascii="Calibri" w:hAnsi="Calibri"/>
-          <w:b/>
-        </w:rPr>
-        <w:t>i/o</w:t>
-      </w:r>
-      <w:proofErr w:type="gramEnd"/>
-      <w:r>
-        <w:rPr>
-          <w:rFonts w:ascii="Calibri" w:hAnsi="Calibri"/>
-          <w:b/>
-        </w:rPr>
-        <w:t xml:space="preserve"> or a port based approach)? </w:t>
+        <w:t xml:space="preserve"> devices to your processor (e.g. memory mapped i/o or a port based approach)? </w:t>
       </w:r>
     </w:p>
     <w:p>
@@ -3752,6 +3660,14 @@
           <w:b/>
         </w:rPr>
       </w:pPr>
+      <w:r>
+        <w:rPr>
+          <w:rFonts w:ascii="Calibri" w:hAnsi="Calibri"/>
+        </w:rPr>
+        <w:t>Port based approach.</w:t>
+      </w:r>
+      <w:bookmarkStart w:id="0" w:name="_GoBack"/>
+      <w:bookmarkEnd w:id="0"/>
       <w:r>
         <w:rPr>
           <w:rFonts w:ascii="Calibri" w:hAnsi="Calibri"/>
@@ -3936,25 +3852,7 @@
           <w:b w:val="0"/>
           <w:color w:val="auto"/>
         </w:rPr>
-        <w:t xml:space="preserve"> that allows your CPU to read text/numbers from a keyboard buffer(kind of like </w:t>
-      </w:r>
-      <w:proofErr w:type="spellStart"/>
-      <w:r>
-        <w:rPr>
-          <w:rFonts w:asciiTheme="minorHAnsi" w:hAnsiTheme="minorHAnsi" w:cstheme="minorHAnsi"/>
-          <w:b w:val="0"/>
-          <w:color w:val="auto"/>
-        </w:rPr>
-        <w:t>cin</w:t>
-      </w:r>
-      <w:proofErr w:type="spellEnd"/>
-      <w:r>
-        <w:rPr>
-          <w:rFonts w:asciiTheme="minorHAnsi" w:hAnsiTheme="minorHAnsi" w:cstheme="minorHAnsi"/>
-          <w:b w:val="0"/>
-          <w:color w:val="auto"/>
-        </w:rPr>
-        <w:t>)</w:t>
+        <w:t xml:space="preserve"> that allows your CPU to read text/numbers from a keyboard buffer(kind of like cin)</w:t>
       </w:r>
     </w:p>
     <w:p>
@@ -5523,7 +5421,7 @@
         <w:rStyle w:val="PageNumber"/>
         <w:noProof/>
       </w:rPr>
-      <w:t>3</w:t>
+      <w:t>2</w:t>
     </w:r>
     <w:r>
       <w:rPr>
@@ -9337,7 +9235,7 @@
 </file>
 
 <file path=customXml/itemProps1.xml><?xml version="1.0" encoding="utf-8"?>
-<ds:datastoreItem xmlns:ds="http://schemas.openxmlformats.org/officeDocument/2006/customXml" ds:itemID="{BE934884-6B86-4682-A891-6E9935E14410}">
+<ds:datastoreItem xmlns:ds="http://schemas.openxmlformats.org/officeDocument/2006/customXml" ds:itemID="{C9275E59-8404-4A8D-8489-151D1C7EC06B}">
   <ds:schemaRefs>
     <ds:schemaRef ds:uri="http://schemas.openxmlformats.org/officeDocument/2006/bibliography"/>
   </ds:schemaRefs>

</xml_diff>

<commit_message>
buttons work, lights up the first 4 LEDs
</commit_message>
<xml_diff>
--- a/CS401_MP4_FINAL_PROJECT_PRESENTATIONS(1).docx
+++ b/CS401_MP4_FINAL_PROJECT_PRESENTATIONS(1).docx
@@ -2981,11 +2981,20 @@
         </w:rPr>
         <w:t>Buttons/switches.</w:t>
       </w:r>
+    </w:p>
+    <w:p>
+      <w:pPr>
+        <w:rPr>
+          <w:rFonts w:ascii="Calibri" w:hAnsi="Calibri"/>
+        </w:rPr>
+      </w:pPr>
+      <w:bookmarkStart w:id="0" w:name="_GoBack"/>
+      <w:bookmarkEnd w:id="0"/>
       <w:r>
         <w:rPr>
           <w:rFonts w:ascii="Calibri" w:hAnsi="Calibri"/>
         </w:rPr>
-        <w:t xml:space="preserve"> Maybe PMOD joystick.</w:t>
+        <w:t>Maybe PMOD joystick.</w:t>
       </w:r>
     </w:p>
     <w:p>
@@ -3599,13 +3608,32 @@
         <w:rPr>
           <w:rFonts w:ascii="Calibri" w:hAnsi="Calibri"/>
         </w:rPr>
-        <w:t xml:space="preserve">Single LEDs. </w:t>
+        <w:t>7-seg display</w:t>
       </w:r>
       <w:r>
         <w:rPr>
           <w:rFonts w:ascii="Calibri" w:hAnsi="Calibri"/>
         </w:rPr>
-        <w:t>Maybe 7-seg display.</w:t>
+        <w:t xml:space="preserve"> to display instructions</w:t>
+      </w:r>
+      <w:r>
+        <w:rPr>
+          <w:rFonts w:ascii="Calibri" w:hAnsi="Calibri"/>
+        </w:rPr>
+        <w:t>.</w:t>
+      </w:r>
+    </w:p>
+    <w:p>
+      <w:pPr>
+        <w:rPr>
+          <w:rFonts w:ascii="Calibri" w:hAnsi="Calibri"/>
+        </w:rPr>
+      </w:pPr>
+      <w:r>
+        <w:rPr>
+          <w:rFonts w:ascii="Calibri" w:hAnsi="Calibri"/>
+        </w:rPr>
+        <w:t>Maybe single LEDs.</w:t>
       </w:r>
     </w:p>
     <w:p>
@@ -3666,8 +3694,6 @@
         </w:rPr>
         <w:t>Port based approach.</w:t>
       </w:r>
-      <w:bookmarkStart w:id="0" w:name="_GoBack"/>
-      <w:bookmarkEnd w:id="0"/>
       <w:r>
         <w:rPr>
           <w:rFonts w:ascii="Calibri" w:hAnsi="Calibri"/>
@@ -5421,7 +5447,7 @@
         <w:rStyle w:val="PageNumber"/>
         <w:noProof/>
       </w:rPr>
-      <w:t>2</w:t>
+      <w:t>1</w:t>
     </w:r>
     <w:r>
       <w:rPr>
@@ -9235,7 +9261,7 @@
 </file>
 
 <file path=customXml/itemProps1.xml><?xml version="1.0" encoding="utf-8"?>
-<ds:datastoreItem xmlns:ds="http://schemas.openxmlformats.org/officeDocument/2006/customXml" ds:itemID="{C9275E59-8404-4A8D-8489-151D1C7EC06B}">
+<ds:datastoreItem xmlns:ds="http://schemas.openxmlformats.org/officeDocument/2006/customXml" ds:itemID="{6AA686F3-C409-4FE5-92A5-793AE8861DDF}">
   <ds:schemaRefs>
     <ds:schemaRef ds:uri="http://schemas.openxmlformats.org/officeDocument/2006/bibliography"/>
   </ds:schemaRefs>

</xml_diff>

<commit_message>
changed some stuff and it still works
</commit_message>
<xml_diff>
--- a/CS401_MP4_FINAL_PROJECT_PRESENTATIONS(1).docx
+++ b/CS401_MP4_FINAL_PROJECT_PRESENTATIONS(1).docx
@@ -2988,13 +2988,11 @@
           <w:rFonts w:ascii="Calibri" w:hAnsi="Calibri"/>
         </w:rPr>
       </w:pPr>
-      <w:bookmarkStart w:id="0" w:name="_GoBack"/>
-      <w:bookmarkEnd w:id="0"/>
       <w:r>
         <w:rPr>
           <w:rFonts w:ascii="Calibri" w:hAnsi="Calibri"/>
         </w:rPr>
-        <w:t>Maybe PMOD joystick.</w:t>
+        <w:t>PMOD joystick.</w:t>
       </w:r>
     </w:p>
     <w:p>
@@ -3633,7 +3631,15 @@
         <w:rPr>
           <w:rFonts w:ascii="Calibri" w:hAnsi="Calibri"/>
         </w:rPr>
-        <w:t>Maybe single LEDs.</w:t>
+        <w:t>S</w:t>
+      </w:r>
+      <w:bookmarkStart w:id="0" w:name="_GoBack"/>
+      <w:bookmarkEnd w:id="0"/>
+      <w:r>
+        <w:rPr>
+          <w:rFonts w:ascii="Calibri" w:hAnsi="Calibri"/>
+        </w:rPr>
+        <w:t>ingle LEDs.</w:t>
       </w:r>
     </w:p>
     <w:p>
@@ -5447,7 +5453,7 @@
         <w:rStyle w:val="PageNumber"/>
         <w:noProof/>
       </w:rPr>
-      <w:t>1</w:t>
+      <w:t>2</w:t>
     </w:r>
     <w:r>
       <w:rPr>
@@ -9261,7 +9267,7 @@
 </file>
 
 <file path=customXml/itemProps1.xml><?xml version="1.0" encoding="utf-8"?>
-<ds:datastoreItem xmlns:ds="http://schemas.openxmlformats.org/officeDocument/2006/customXml" ds:itemID="{6AA686F3-C409-4FE5-92A5-793AE8861DDF}">
+<ds:datastoreItem xmlns:ds="http://schemas.openxmlformats.org/officeDocument/2006/customXml" ds:itemID="{23655876-1BE4-4FA4-BA4D-02989E876E2F}">
   <ds:schemaRefs>
     <ds:schemaRef ds:uri="http://schemas.openxmlformats.org/officeDocument/2006/bibliography"/>
   </ds:schemaRefs>

</xml_diff>

<commit_message>
working on reflection paper now
</commit_message>
<xml_diff>
--- a/CS401_MP4_FINAL_PROJECT_PRESENTATIONS(1).docx
+++ b/CS401_MP4_FINAL_PROJECT_PRESENTATIONS(1).docx
@@ -2517,6 +2517,8 @@
         </w:rPr>
         <w:t>troduction</w:t>
       </w:r>
+      <w:bookmarkStart w:id="0" w:name="_GoBack"/>
+      <w:bookmarkEnd w:id="0"/>
     </w:p>
     <w:p>
       <w:pPr>
@@ -2592,7 +2594,21 @@
         <w:rPr>
           <w:rFonts w:ascii="Calibri" w:hAnsi="Calibri"/>
         </w:rPr>
-        <w:t>Here are some potential input devices and relative levels of difficulty ( 1 – easy , 3 – medium, 5 – hardest )</w:t>
+        <w:t xml:space="preserve">Here are some potential input devices and relative levels of difficulty </w:t>
+      </w:r>
+      <w:proofErr w:type="gramStart"/>
+      <w:r>
+        <w:rPr>
+          <w:rFonts w:ascii="Calibri" w:hAnsi="Calibri"/>
+        </w:rPr>
+        <w:t>( 1</w:t>
+      </w:r>
+      <w:proofErr w:type="gramEnd"/>
+      <w:r>
+        <w:rPr>
+          <w:rFonts w:ascii="Calibri" w:hAnsi="Calibri"/>
+        </w:rPr>
+        <w:t xml:space="preserve"> – easy , 3 – medium, 5 – hardest )</w:t>
       </w:r>
     </w:p>
     <w:p>
@@ -2840,8 +2856,17 @@
                 <w:rFonts w:asciiTheme="minorHAnsi" w:hAnsiTheme="minorHAnsi" w:cstheme="minorHAnsi"/>
                 <w:sz w:val="18"/>
               </w:rPr>
-              <w:t>The PMOD joysticks. These require talking over a serial interface (similar to what the keyboard does).  There is example code on Digilent</w:t>
-            </w:r>
+              <w:t xml:space="preserve">The PMOD joysticks. These require talking over a serial interface (similar to what the keyboard does).  There is example code on </w:t>
+            </w:r>
+            <w:proofErr w:type="spellStart"/>
+            <w:r>
+              <w:rPr>
+                <w:rFonts w:asciiTheme="minorHAnsi" w:hAnsiTheme="minorHAnsi" w:cstheme="minorHAnsi"/>
+                <w:sz w:val="18"/>
+              </w:rPr>
+              <w:t>Digilent</w:t>
+            </w:r>
+            <w:proofErr w:type="spellEnd"/>
           </w:p>
         </w:tc>
       </w:tr>
@@ -2887,7 +2912,23 @@
                 <w:rFonts w:asciiTheme="minorHAnsi" w:hAnsiTheme="minorHAnsi" w:cstheme="minorHAnsi"/>
                 <w:sz w:val="18"/>
               </w:rPr>
-              <w:t>The built in orientation sensors. There is example code on Digilent.</w:t>
+              <w:t xml:space="preserve">The built in orientation sensors. There is example code on </w:t>
+            </w:r>
+            <w:proofErr w:type="spellStart"/>
+            <w:r>
+              <w:rPr>
+                <w:rFonts w:asciiTheme="minorHAnsi" w:hAnsiTheme="minorHAnsi" w:cstheme="minorHAnsi"/>
+                <w:sz w:val="18"/>
+              </w:rPr>
+              <w:t>Digilent</w:t>
+            </w:r>
+            <w:proofErr w:type="spellEnd"/>
+            <w:r>
+              <w:rPr>
+                <w:rFonts w:asciiTheme="minorHAnsi" w:hAnsiTheme="minorHAnsi" w:cstheme="minorHAnsi"/>
+                <w:sz w:val="18"/>
+              </w:rPr>
+              <w:t>.</w:t>
             </w:r>
           </w:p>
         </w:tc>
@@ -2934,7 +2975,23 @@
                 <w:rFonts w:asciiTheme="minorHAnsi" w:hAnsiTheme="minorHAnsi" w:cstheme="minorHAnsi"/>
                 <w:sz w:val="18"/>
               </w:rPr>
-              <w:t>The Audio input Analog to Digital converter. There is example code on Digilent but you will need to spend effort to implement it in VHDL.</w:t>
+              <w:t xml:space="preserve">The Audio input Analog to Digital converter. There is example code on </w:t>
+            </w:r>
+            <w:proofErr w:type="spellStart"/>
+            <w:r>
+              <w:rPr>
+                <w:rFonts w:asciiTheme="minorHAnsi" w:hAnsiTheme="minorHAnsi" w:cstheme="minorHAnsi"/>
+                <w:sz w:val="18"/>
+              </w:rPr>
+              <w:t>Digilent</w:t>
+            </w:r>
+            <w:proofErr w:type="spellEnd"/>
+            <w:r>
+              <w:rPr>
+                <w:rFonts w:asciiTheme="minorHAnsi" w:hAnsiTheme="minorHAnsi" w:cstheme="minorHAnsi"/>
+                <w:sz w:val="18"/>
+              </w:rPr>
+              <w:t xml:space="preserve"> but you will need to spend effort to implement it in VHDL.</w:t>
             </w:r>
           </w:p>
         </w:tc>
@@ -3015,7 +3072,23 @@
           <w:rFonts w:ascii="Calibri" w:hAnsi="Calibri"/>
           <w:b/>
         </w:rPr>
-        <w:t xml:space="preserve">How will you interface these input devices to your processor (e.g. memory mapped i/o or a port based approach)? </w:t>
+        <w:t xml:space="preserve">How will you interface these input devices to your processor (e.g. memory mapped </w:t>
+      </w:r>
+      <w:proofErr w:type="gramStart"/>
+      <w:r>
+        <w:rPr>
+          <w:rFonts w:ascii="Calibri" w:hAnsi="Calibri"/>
+          <w:b/>
+        </w:rPr>
+        <w:t>i/o</w:t>
+      </w:r>
+      <w:proofErr w:type="gramEnd"/>
+      <w:r>
+        <w:rPr>
+          <w:rFonts w:ascii="Calibri" w:hAnsi="Calibri"/>
+          <w:b/>
+        </w:rPr>
+        <w:t xml:space="preserve"> or a port based approach)? </w:t>
       </w:r>
     </w:p>
     <w:p>
@@ -3121,7 +3194,21 @@
         <w:rPr>
           <w:rFonts w:ascii="Calibri" w:hAnsi="Calibri"/>
         </w:rPr>
-        <w:t>Here are some potential output devices and relative levels of difficulty ( 1 – easy , 3 – medium, 5 – hardest )</w:t>
+        <w:t xml:space="preserve">Here are some potential output devices and relative levels of difficulty </w:t>
+      </w:r>
+      <w:proofErr w:type="gramStart"/>
+      <w:r>
+        <w:rPr>
+          <w:rFonts w:ascii="Calibri" w:hAnsi="Calibri"/>
+        </w:rPr>
+        <w:t>( 1</w:t>
+      </w:r>
+      <w:proofErr w:type="gramEnd"/>
+      <w:r>
+        <w:rPr>
+          <w:rFonts w:ascii="Calibri" w:hAnsi="Calibri"/>
+        </w:rPr>
+        <w:t xml:space="preserve"> – easy , 3 – medium, 5 – hardest )</w:t>
       </w:r>
     </w:p>
     <w:p>
@@ -3633,8 +3720,6 @@
         </w:rPr>
         <w:t>S</w:t>
       </w:r>
-      <w:bookmarkStart w:id="0" w:name="_GoBack"/>
-      <w:bookmarkEnd w:id="0"/>
       <w:r>
         <w:rPr>
           <w:rFonts w:ascii="Calibri" w:hAnsi="Calibri"/>
@@ -3684,7 +3769,23 @@
           <w:rFonts w:ascii="Calibri" w:hAnsi="Calibri"/>
           <w:b/>
         </w:rPr>
-        <w:t xml:space="preserve"> devices to your processor (e.g. memory mapped i/o or a port based approach)? </w:t>
+        <w:t xml:space="preserve"> devices to your processor (e.g. memory mapped </w:t>
+      </w:r>
+      <w:proofErr w:type="gramStart"/>
+      <w:r>
+        <w:rPr>
+          <w:rFonts w:ascii="Calibri" w:hAnsi="Calibri"/>
+          <w:b/>
+        </w:rPr>
+        <w:t>i/o</w:t>
+      </w:r>
+      <w:proofErr w:type="gramEnd"/>
+      <w:r>
+        <w:rPr>
+          <w:rFonts w:ascii="Calibri" w:hAnsi="Calibri"/>
+          <w:b/>
+        </w:rPr>
+        <w:t xml:space="preserve"> or a port based approach)? </w:t>
       </w:r>
     </w:p>
     <w:p>
@@ -3884,7 +3985,25 @@
           <w:b w:val="0"/>
           <w:color w:val="auto"/>
         </w:rPr>
-        <w:t xml:space="preserve"> that allows your CPU to read text/numbers from a keyboard buffer(kind of like cin)</w:t>
+        <w:t xml:space="preserve"> that allows your CPU to read text/numbers from a keyboard buffer(kind of like </w:t>
+      </w:r>
+      <w:proofErr w:type="spellStart"/>
+      <w:r>
+        <w:rPr>
+          <w:rFonts w:asciiTheme="minorHAnsi" w:hAnsiTheme="minorHAnsi" w:cstheme="minorHAnsi"/>
+          <w:b w:val="0"/>
+          <w:color w:val="auto"/>
+        </w:rPr>
+        <w:t>cin</w:t>
+      </w:r>
+      <w:proofErr w:type="spellEnd"/>
+      <w:r>
+        <w:rPr>
+          <w:rFonts w:asciiTheme="minorHAnsi" w:hAnsiTheme="minorHAnsi" w:cstheme="minorHAnsi"/>
+          <w:b w:val="0"/>
+          <w:color w:val="auto"/>
+        </w:rPr>
+        <w:t>)</w:t>
       </w:r>
     </w:p>
     <w:p>
@@ -5453,7 +5572,7 @@
         <w:rStyle w:val="PageNumber"/>
         <w:noProof/>
       </w:rPr>
-      <w:t>2</w:t>
+      <w:t>1</w:t>
     </w:r>
     <w:r>
       <w:rPr>
@@ -9267,7 +9386,7 @@
 </file>
 
 <file path=customXml/itemProps1.xml><?xml version="1.0" encoding="utf-8"?>
-<ds:datastoreItem xmlns:ds="http://schemas.openxmlformats.org/officeDocument/2006/customXml" ds:itemID="{23655876-1BE4-4FA4-BA4D-02989E876E2F}">
+<ds:datastoreItem xmlns:ds="http://schemas.openxmlformats.org/officeDocument/2006/customXml" ds:itemID="{29B57332-14B4-4525-B445-6A4FB3AEE693}">
   <ds:schemaRefs>
     <ds:schemaRef ds:uri="http://schemas.openxmlformats.org/officeDocument/2006/bibliography"/>
   </ds:schemaRefs>

</xml_diff>